<commit_message>
Buoi 13 - Ado.Net (Lab-13) - Kết nối database bằng Ado.net - t?o SQLConfige ConnectionStrings trong appsetting.json -> tạo model -> map section SQLConfig qua lớp SQLConfig (Trong StarUp) -> DI Trong DemoController - DataProvider.cs
</commit_message>
<xml_diff>
--- a/README.docx
+++ b/README.docx
@@ -273,74 +273,86 @@
         </w:rPr>
         <w:t>Buoi 13</w:t>
       </w:r>
+    </w:p>
+    <w:p>
+      <w:pPr>
+        <w:pStyle w:val="PlainText"/>
+        <w:rPr>
+          <w:rFonts w:ascii="Courier New" w:hAnsi="Courier New" w:cs="Courier New"/>
+        </w:rPr>
+      </w:pPr>
+      <w:r>
+        <w:rPr>
+          <w:rFonts w:ascii="Courier New" w:hAnsi="Courier New" w:cs="Courier New"/>
+        </w:rPr>
+        <w:t>- Ado.Net (Lab-13)</w:t>
+      </w:r>
+    </w:p>
+    <w:p>
+      <w:pPr>
+        <w:pStyle w:val="PlainText"/>
+        <w:rPr>
+          <w:rFonts w:ascii="Courier New" w:hAnsi="Courier New" w:cs="Courier New"/>
+        </w:rPr>
+      </w:pPr>
+      <w:r>
+        <w:rPr>
+          <w:rFonts w:ascii="Courier New" w:hAnsi="Courier New" w:cs="Courier New"/>
+        </w:rPr>
+        <w:t>- Kết nối database bằng Ado.net</w:t>
+      </w:r>
+    </w:p>
+    <w:p>
+      <w:pPr>
+        <w:pStyle w:val="PlainText"/>
+        <w:rPr>
+          <w:rFonts w:ascii="Courier New" w:hAnsi="Courier New" w:cs="Courier New"/>
+        </w:rPr>
+      </w:pPr>
+      <w:r>
+        <w:rPr>
+          <w:rFonts w:ascii="Courier New" w:hAnsi="Courier New" w:cs="Courier New"/>
+        </w:rPr>
+        <w:t>- t?o SQL</w:t>
+      </w:r>
+      <w:r>
+        <w:rPr>
+          <w:rFonts w:ascii="Courier New" w:hAnsi="Courier New" w:cs="Courier New"/>
+        </w:rPr>
+        <w:t>Confige</w:t>
+      </w:r>
+      <w:r>
+        <w:rPr>
+          <w:rFonts w:ascii="Courier New" w:hAnsi="Courier New" w:cs="Courier New"/>
+        </w:rPr>
+        <w:t xml:space="preserve"> ConnectionStr</w:t>
+      </w:r>
+      <w:r>
+        <w:rPr>
+          <w:rFonts w:ascii="Courier New" w:hAnsi="Courier New" w:cs="Courier New"/>
+        </w:rPr>
+        <w:t>ings trong appsetting.json -&gt; tạ</w:t>
+      </w:r>
+      <w:r>
+        <w:rPr>
+          <w:rFonts w:ascii="Courier New" w:hAnsi="Courier New" w:cs="Courier New"/>
+        </w:rPr>
+        <w:t>o model</w:t>
+      </w:r>
+      <w:r>
+        <w:rPr>
+          <w:rFonts w:ascii="Courier New" w:hAnsi="Courier New" w:cs="Courier New"/>
+        </w:rPr>
+        <w:t xml:space="preserve"> -&gt; map section SQLConfig qua lớ</w:t>
+      </w:r>
+      <w:r>
+        <w:rPr>
+          <w:rFonts w:ascii="Courier New" w:hAnsi="Courier New" w:cs="Courier New"/>
+        </w:rPr>
+        <w:t>p SQLConfig (Trong StarUp) -&gt; DI Trong DemoController</w:t>
+      </w:r>
       <w:bookmarkStart w:id="0" w:name="_GoBack"/>
-    </w:p>
-    <w:bookmarkEnd w:id="0"/>
-    <w:p>
-      <w:pPr>
-        <w:pStyle w:val="PlainText"/>
-        <w:rPr>
-          <w:rFonts w:ascii="Courier New" w:hAnsi="Courier New" w:cs="Courier New"/>
-        </w:rPr>
-      </w:pPr>
-      <w:r>
-        <w:rPr>
-          <w:rFonts w:ascii="Courier New" w:hAnsi="Courier New" w:cs="Courier New"/>
-        </w:rPr>
-        <w:t>- Ado.Net (Lab-13)</w:t>
-      </w:r>
-    </w:p>
-    <w:p>
-      <w:pPr>
-        <w:pStyle w:val="PlainText"/>
-        <w:rPr>
-          <w:rFonts w:ascii="Courier New" w:hAnsi="Courier New" w:cs="Courier New"/>
-        </w:rPr>
-      </w:pPr>
-      <w:r>
-        <w:rPr>
-          <w:rFonts w:ascii="Courier New" w:hAnsi="Courier New" w:cs="Courier New"/>
-        </w:rPr>
-        <w:t>- Kết nối database bằng Ado.net</w:t>
-      </w:r>
-    </w:p>
-    <w:p>
-      <w:pPr>
-        <w:pStyle w:val="PlainText"/>
-        <w:rPr>
-          <w:rFonts w:ascii="Courier New" w:hAnsi="Courier New" w:cs="Courier New"/>
-        </w:rPr>
-      </w:pPr>
-      <w:r>
-        <w:rPr>
-          <w:rFonts w:ascii="Courier New" w:hAnsi="Courier New" w:cs="Courier New"/>
-        </w:rPr>
-        <w:t>- t?o SQL ConnectionStr</w:t>
-      </w:r>
-      <w:r>
-        <w:rPr>
-          <w:rFonts w:ascii="Courier New" w:hAnsi="Courier New" w:cs="Courier New"/>
-        </w:rPr>
-        <w:t>ings trong appsetting.json -&gt; tạ</w:t>
-      </w:r>
-      <w:r>
-        <w:rPr>
-          <w:rFonts w:ascii="Courier New" w:hAnsi="Courier New" w:cs="Courier New"/>
-        </w:rPr>
-        <w:t>o model</w:t>
-      </w:r>
-      <w:r>
-        <w:rPr>
-          <w:rFonts w:ascii="Courier New" w:hAnsi="Courier New" w:cs="Courier New"/>
-        </w:rPr>
-        <w:t xml:space="preserve"> -&gt; map section SQLConfig qua lớ</w:t>
-      </w:r>
-      <w:r>
-        <w:rPr>
-          <w:rFonts w:ascii="Courier New" w:hAnsi="Courier New" w:cs="Courier New"/>
-        </w:rPr>
-        <w:t>p SQLConfig (Trong StarUp) -&gt; DI Trong DemoController</w:t>
-      </w:r>
+      <w:bookmarkEnd w:id="0"/>
     </w:p>
     <w:p>
       <w:pPr>

</xml_diff>

<commit_message>
Buoi 15 (Tiếp buoi-14databasefirst) - AsNoTracking - Result.Any() => true or false thay cho result.count()>0 - IQueryable: chưa thực thi câu lệnh - IEnumable: tolist() thực thi câu lệnh ra dữ liệu
Lab 15
- làm helper check hình có ko
lab 16
- phân trang
- url: /hanghoas?PageCount=3&page=2
- url: /HangHoas?SapXep=DonGia
</commit_message>
<xml_diff>
--- a/README.docx
+++ b/README.docx
@@ -697,18 +697,7 @@
           <w:sz w:val="21"/>
           <w:shd w:fill="auto" w:val="clear"/>
         </w:rPr>
-        <w:t xml:space="preserve">- cai Entityfarmworkcore.SqlServer, </w:t>
-      </w:r>
-      <w:r>
-        <w:rPr>
-          <w:rFonts w:ascii="Courier New" w:hAnsi="Courier New" w:cs="Courier New" w:eastAsia="Courier New"/>
-          <w:color w:val="auto"/>
-          <w:spacing w:val="0"/>
-          <w:position w:val="0"/>
-          <w:sz w:val="21"/>
-          <w:shd w:fill="auto" w:val="clear"/>
-        </w:rPr>
-        <w:t xml:space="preserve">Entityfarmworkcore.tool</w:t>
+        <w:t xml:space="preserve">- cai Entityfarmworkcore.SqlServer, Entityfarmworkcore.tool</w:t>
       </w:r>
     </w:p>
     <w:p>
@@ -745,29 +734,18 @@
           <w:sz w:val="21"/>
           <w:shd w:fill="auto" w:val="clear"/>
         </w:rPr>
-        <w:t xml:space="preserve">ư</w:t>
-      </w:r>
-      <w:r>
-        <w:rPr>
-          <w:rFonts w:ascii="Courier New" w:hAnsi="Courier New" w:cs="Courier New" w:eastAsia="Courier New"/>
-          <w:color w:val="auto"/>
-          <w:spacing w:val="0"/>
-          <w:position w:val="0"/>
-          <w:sz w:val="21"/>
-          <w:shd w:fill="auto" w:val="clear"/>
-        </w:rPr>
-        <w:t xml:space="preserve">a có </w:t>
-      </w:r>
-      <w:r>
-        <w:rPr>
-          <w:rFonts w:ascii="Courier New" w:hAnsi="Courier New" w:cs="Courier New" w:eastAsia="Courier New"/>
-          <w:color w:val="auto"/>
-          <w:spacing w:val="0"/>
-          <w:position w:val="0"/>
-          <w:sz w:val="21"/>
-          <w:shd w:fill="auto" w:val="clear"/>
-        </w:rPr>
-        <w:t xml:space="preserve">tren SQLServer)</w:t>
+        <w:t xml:space="preserve">ưa c</w:t>
+      </w:r>
+      <w:r>
+        <w:rPr>
+          <w:rFonts w:ascii="Courier New" w:hAnsi="Courier New" w:cs="Courier New" w:eastAsia="Courier New"/>
+          <w:color w:val="auto"/>
+          <w:spacing w:val="0"/>
+          <w:position w:val="0"/>
+          <w:sz w:val="21"/>
+          <w:shd w:fill="auto" w:val="clear"/>
+        </w:rPr>
+        <w:t xml:space="preserve">ó tren SQLServer)</w:t>
       </w:r>
     </w:p>
     <w:p>
@@ -830,40 +808,7 @@
           <w:sz w:val="21"/>
           <w:shd w:fill="auto" w:val="clear"/>
         </w:rPr>
-        <w:t xml:space="preserve">ạ</w:t>
-      </w:r>
-      <w:r>
-        <w:rPr>
-          <w:rFonts w:ascii="Courier New" w:hAnsi="Courier New" w:cs="Courier New" w:eastAsia="Courier New"/>
-          <w:color w:val="auto"/>
-          <w:spacing w:val="0"/>
-          <w:position w:val="0"/>
-          <w:sz w:val="21"/>
-          <w:shd w:fill="auto" w:val="clear"/>
-        </w:rPr>
-        <w:t xml:space="preserve">o Class L</w:t>
-      </w:r>
-      <w:r>
-        <w:rPr>
-          <w:rFonts w:ascii="Courier New" w:hAnsi="Courier New" w:cs="Courier New" w:eastAsia="Courier New"/>
-          <w:color w:val="auto"/>
-          <w:spacing w:val="0"/>
-          <w:position w:val="0"/>
-          <w:sz w:val="21"/>
-          <w:shd w:fill="auto" w:val="clear"/>
-        </w:rPr>
-        <w:t xml:space="preserve">ấ</w:t>
-      </w:r>
-      <w:r>
-        <w:rPr>
-          <w:rFonts w:ascii="Courier New" w:hAnsi="Courier New" w:cs="Courier New" w:eastAsia="Courier New"/>
-          <w:color w:val="auto"/>
-          <w:spacing w:val="0"/>
-          <w:position w:val="0"/>
-          <w:sz w:val="21"/>
-          <w:shd w:fill="auto" w:val="clear"/>
-        </w:rPr>
-        <w:t xml:space="preserve">y List data</w:t>
+        <w:t xml:space="preserve">ạo Class Lấy List data</w:t>
       </w:r>
     </w:p>
     <w:p>
@@ -900,18 +845,7 @@
           <w:sz w:val="21"/>
           <w:shd w:fill="auto" w:val="clear"/>
         </w:rPr>
-        <w:t xml:space="preserve">ạ</w:t>
-      </w:r>
-      <w:r>
-        <w:rPr>
-          <w:rFonts w:ascii="Courier New" w:hAnsi="Courier New" w:cs="Courier New" w:eastAsia="Courier New"/>
-          <w:color w:val="auto"/>
-          <w:spacing w:val="0"/>
-          <w:position w:val="0"/>
-          <w:sz w:val="21"/>
-          <w:shd w:fill="auto" w:val="clear"/>
-        </w:rPr>
-        <w:t xml:space="preserve">o Connectionstrings trong appsetting;</w:t>
+        <w:t xml:space="preserve">ạo Connectionstrings trong appsetting;</w:t>
       </w:r>
     </w:p>
     <w:p>
@@ -948,18 +882,18 @@
           <w:sz w:val="21"/>
           <w:shd w:fill="auto" w:val="clear"/>
         </w:rPr>
-        <w:t xml:space="preserve">đă</w:t>
-      </w:r>
-      <w:r>
-        <w:rPr>
-          <w:rFonts w:ascii="Courier New" w:hAnsi="Courier New" w:cs="Courier New" w:eastAsia="Courier New"/>
-          <w:color w:val="auto"/>
-          <w:spacing w:val="0"/>
-          <w:position w:val="0"/>
-          <w:sz w:val="21"/>
-          <w:shd w:fill="auto" w:val="clear"/>
-        </w:rPr>
-        <w:t xml:space="preserve">ng ký dùng connection trong Starup</w:t>
+        <w:t xml:space="preserve">đăng k</w:t>
+      </w:r>
+      <w:r>
+        <w:rPr>
+          <w:rFonts w:ascii="Courier New" w:hAnsi="Courier New" w:cs="Courier New" w:eastAsia="Courier New"/>
+          <w:color w:val="auto"/>
+          <w:spacing w:val="0"/>
+          <w:position w:val="0"/>
+          <w:sz w:val="21"/>
+          <w:shd w:fill="auto" w:val="clear"/>
+        </w:rPr>
+        <w:t xml:space="preserve">ý dùng connection trong Starup</w:t>
       </w:r>
     </w:p>
     <w:p>
@@ -996,40 +930,7 @@
           <w:sz w:val="21"/>
           <w:shd w:fill="auto" w:val="clear"/>
         </w:rPr>
-        <w:t xml:space="preserve">ậ</w:t>
-      </w:r>
-      <w:r>
-        <w:rPr>
-          <w:rFonts w:ascii="Courier New" w:hAnsi="Courier New" w:cs="Courier New" w:eastAsia="Courier New"/>
-          <w:color w:val="auto"/>
-          <w:spacing w:val="0"/>
-          <w:position w:val="0"/>
-          <w:sz w:val="21"/>
-          <w:shd w:fill="auto" w:val="clear"/>
-        </w:rPr>
-        <w:t xml:space="preserve">p l</w:t>
-      </w:r>
-      <w:r>
-        <w:rPr>
-          <w:rFonts w:ascii="Courier New" w:hAnsi="Courier New" w:cs="Courier New" w:eastAsia="Courier New"/>
-          <w:color w:val="auto"/>
-          <w:spacing w:val="0"/>
-          <w:position w:val="0"/>
-          <w:sz w:val="21"/>
-          <w:shd w:fill="auto" w:val="clear"/>
-        </w:rPr>
-        <w:t xml:space="preserve">ệ</w:t>
-      </w:r>
-      <w:r>
-        <w:rPr>
-          <w:rFonts w:ascii="Courier New" w:hAnsi="Courier New" w:cs="Courier New" w:eastAsia="Courier New"/>
-          <w:color w:val="auto"/>
-          <w:spacing w:val="0"/>
-          <w:position w:val="0"/>
-          <w:sz w:val="21"/>
-          <w:shd w:fill="auto" w:val="clear"/>
-        </w:rPr>
-        <w:t xml:space="preserve">nh </w:t>
+        <w:t xml:space="preserve">ập lệnh </w:t>
       </w:r>
       <w:r>
         <w:rPr>
@@ -1040,9 +941,14 @@
           <w:sz w:val="19"/>
           <w:shd w:fill="auto" w:val="clear"/>
         </w:rPr>
-        <w:t xml:space="preserve">Add-Migration</w:t>
-      </w:r>
-      <w:r>
+        <w:t xml:space="preserve">Add-Migration Name -&gt; Update-Database</w:t>
+      </w:r>
+    </w:p>
+    <w:p>
+      <w:pPr>
+        <w:spacing w:before="0" w:after="0" w:line="240"/>
+        <w:ind w:right="0" w:left="0" w:firstLine="0"/>
+        <w:jc w:val="left"/>
         <w:rPr>
           <w:rFonts w:ascii="Consolas" w:hAnsi="Consolas" w:cs="Consolas" w:eastAsia="Consolas"/>
           <w:color w:val="000000"/>
@@ -1051,14 +957,8 @@
           <w:sz w:val="19"/>
           <w:shd w:fill="auto" w:val="clear"/>
         </w:rPr>
-        <w:t xml:space="preserve"> Name -&gt; Update-Database</w:t>
-      </w:r>
-    </w:p>
-    <w:p>
-      <w:pPr>
-        <w:spacing w:before="0" w:after="0" w:line="240"/>
-        <w:ind w:right="0" w:left="0" w:firstLine="0"/>
-        <w:jc w:val="left"/>
+      </w:pPr>
+      <w:r>
         <w:rPr>
           <w:rFonts w:ascii="Consolas" w:hAnsi="Consolas" w:cs="Consolas" w:eastAsia="Consolas"/>
           <w:color w:val="000000"/>
@@ -1067,7 +967,8 @@
           <w:sz w:val="19"/>
           <w:shd w:fill="auto" w:val="clear"/>
         </w:rPr>
-      </w:pPr>
+        <w:t xml:space="preserve"> .hàm Include(KHóa ngo</w:t>
+      </w:r>
       <w:r>
         <w:rPr>
           <w:rFonts w:ascii="Consolas" w:hAnsi="Consolas" w:cs="Consolas" w:eastAsia="Consolas"/>
@@ -1077,9 +978,14 @@
           <w:sz w:val="19"/>
           <w:shd w:fill="auto" w:val="clear"/>
         </w:rPr>
-        <w:t xml:space="preserve"> .hàm Include(KHóa ngo</w:t>
-      </w:r>
-      <w:r>
+        <w:t xml:space="preserve">ại)</w:t>
+      </w:r>
+    </w:p>
+    <w:p>
+      <w:pPr>
+        <w:spacing w:before="0" w:after="0" w:line="240"/>
+        <w:ind w:right="0" w:left="0" w:firstLine="0"/>
+        <w:jc w:val="left"/>
         <w:rPr>
           <w:rFonts w:ascii="Consolas" w:hAnsi="Consolas" w:cs="Consolas" w:eastAsia="Consolas"/>
           <w:color w:val="000000"/>
@@ -1088,8 +994,22 @@
           <w:sz w:val="19"/>
           <w:shd w:fill="auto" w:val="clear"/>
         </w:rPr>
-        <w:t xml:space="preserve">ạ</w:t>
-      </w:r>
+      </w:pPr>
+    </w:p>
+    <w:p>
+      <w:pPr>
+        <w:spacing w:before="0" w:after="0" w:line="240"/>
+        <w:ind w:right="0" w:left="0" w:firstLine="0"/>
+        <w:jc w:val="left"/>
+        <w:rPr>
+          <w:rFonts w:ascii="Courier New" w:hAnsi="Courier New" w:cs="Courier New" w:eastAsia="Courier New"/>
+          <w:color w:val="auto"/>
+          <w:spacing w:val="0"/>
+          <w:position w:val="0"/>
+          <w:sz w:val="21"/>
+          <w:shd w:fill="auto" w:val="clear"/>
+        </w:rPr>
+      </w:pPr>
       <w:r>
         <w:rPr>
           <w:rFonts w:ascii="Consolas" w:hAnsi="Consolas" w:cs="Consolas" w:eastAsia="Consolas"/>
@@ -1099,59 +1019,7 @@
           <w:sz w:val="19"/>
           <w:shd w:fill="auto" w:val="clear"/>
         </w:rPr>
-        <w:t xml:space="preserve">i)</w:t>
-      </w:r>
-    </w:p>
-    <w:p>
-      <w:pPr>
-        <w:spacing w:before="0" w:after="0" w:line="240"/>
-        <w:ind w:right="0" w:left="0" w:firstLine="0"/>
-        <w:jc w:val="left"/>
-        <w:rPr>
-          <w:rFonts w:ascii="Consolas" w:hAnsi="Consolas" w:cs="Consolas" w:eastAsia="Consolas"/>
-          <w:color w:val="000000"/>
-          <w:spacing w:val="0"/>
-          <w:position w:val="0"/>
-          <w:sz w:val="19"/>
-          <w:shd w:fill="auto" w:val="clear"/>
-        </w:rPr>
-      </w:pPr>
-    </w:p>
-    <w:p>
-      <w:pPr>
-        <w:spacing w:before="0" w:after="0" w:line="240"/>
-        <w:ind w:right="0" w:left="0" w:firstLine="0"/>
-        <w:jc w:val="left"/>
-        <w:rPr>
-          <w:rFonts w:ascii="Courier New" w:hAnsi="Courier New" w:cs="Courier New" w:eastAsia="Courier New"/>
-          <w:color w:val="auto"/>
-          <w:spacing w:val="0"/>
-          <w:position w:val="0"/>
-          <w:sz w:val="21"/>
-          <w:shd w:fill="auto" w:val="clear"/>
-        </w:rPr>
-      </w:pPr>
-      <w:r>
-        <w:rPr>
-          <w:rFonts w:ascii="Consolas" w:hAnsi="Consolas" w:cs="Consolas" w:eastAsia="Consolas"/>
-          <w:color w:val="000000"/>
-          <w:spacing w:val="0"/>
-          <w:position w:val="0"/>
-          <w:sz w:val="19"/>
-          <w:shd w:fill="auto" w:val="clear"/>
-        </w:rPr>
         <w:t xml:space="preserve">Scaffold-DbContext "Server=.;Database=eStore20;Integrated Security=True;" Microsoft.EntityFrameworkCore.SqlServer -OutputDir Models</w:t>
-      </w:r>
-      <w:r>
-        <w:rPr>
-          <w:rFonts w:ascii="Courier New" w:hAnsi="Courier New" w:cs="Courier New" w:eastAsia="Courier New"/>
-          <w:color w:val="auto"/>
-          <w:spacing w:val="0"/>
-          <w:position w:val="0"/>
-          <w:sz w:val="21"/>
-          <w:shd w:fill="auto" w:val="clear"/>
-        </w:rPr>
-        <w:tab/>
       </w:r>
       <w:r>
         <w:rPr>
@@ -1166,37 +1034,500 @@
         <w:tab/>
         <w:tab/>
         <w:tab/>
-      </w:r>
-    </w:p>
-    <w:p>
-      <w:pPr>
-        <w:spacing w:before="0" w:after="0" w:line="240"/>
-        <w:ind w:right="0" w:left="0" w:firstLine="0"/>
-        <w:jc w:val="left"/>
-        <w:rPr>
-          <w:rFonts w:ascii="Courier New" w:hAnsi="Courier New" w:cs="Courier New" w:eastAsia="Courier New"/>
-          <w:color w:val="auto"/>
-          <w:spacing w:val="0"/>
-          <w:position w:val="0"/>
-          <w:sz w:val="21"/>
-          <w:shd w:fill="auto" w:val="clear"/>
-        </w:rPr>
-      </w:pPr>
-    </w:p>
-    <w:p>
-      <w:pPr>
-        <w:spacing w:before="0" w:after="0" w:line="240"/>
-        <w:ind w:right="0" w:left="0" w:firstLine="0"/>
-        <w:jc w:val="left"/>
-        <w:rPr>
-          <w:rFonts w:ascii="Courier New" w:hAnsi="Courier New" w:cs="Courier New" w:eastAsia="Courier New"/>
-          <w:color w:val="auto"/>
-          <w:spacing w:val="0"/>
-          <w:position w:val="0"/>
-          <w:sz w:val="21"/>
-          <w:shd w:fill="auto" w:val="clear"/>
-        </w:rPr>
-      </w:pPr>
+        <w:tab/>
+      </w:r>
+    </w:p>
+    <w:p>
+      <w:pPr>
+        <w:spacing w:before="0" w:after="0" w:line="240"/>
+        <w:ind w:right="0" w:left="0" w:firstLine="0"/>
+        <w:jc w:val="left"/>
+        <w:rPr>
+          <w:rFonts w:ascii="Courier New" w:hAnsi="Courier New" w:cs="Courier New" w:eastAsia="Courier New"/>
+          <w:color w:val="auto"/>
+          <w:spacing w:val="0"/>
+          <w:position w:val="0"/>
+          <w:sz w:val="21"/>
+          <w:shd w:fill="auto" w:val="clear"/>
+        </w:rPr>
+      </w:pPr>
+    </w:p>
+    <w:p>
+      <w:pPr>
+        <w:spacing w:before="0" w:after="0" w:line="240"/>
+        <w:ind w:right="0" w:left="0" w:firstLine="0"/>
+        <w:jc w:val="left"/>
+        <w:rPr>
+          <w:rFonts w:ascii="Courier New" w:hAnsi="Courier New" w:cs="Courier New" w:eastAsia="Courier New"/>
+          <w:color w:val="auto"/>
+          <w:spacing w:val="0"/>
+          <w:position w:val="0"/>
+          <w:sz w:val="21"/>
+          <w:shd w:fill="auto" w:val="clear"/>
+        </w:rPr>
+      </w:pPr>
+      <w:r>
+        <w:rPr>
+          <w:rFonts w:ascii="Courier New" w:hAnsi="Courier New" w:cs="Courier New" w:eastAsia="Courier New"/>
+          <w:color w:val="auto"/>
+          <w:spacing w:val="0"/>
+          <w:position w:val="0"/>
+          <w:sz w:val="21"/>
+          <w:shd w:fill="auto" w:val="clear"/>
+        </w:rPr>
+        <w:t xml:space="preserve">Buoi 15 (Ti</w:t>
+      </w:r>
+      <w:r>
+        <w:rPr>
+          <w:rFonts w:ascii="Courier New" w:hAnsi="Courier New" w:cs="Courier New" w:eastAsia="Courier New"/>
+          <w:color w:val="auto"/>
+          <w:spacing w:val="0"/>
+          <w:position w:val="0"/>
+          <w:sz w:val="21"/>
+          <w:shd w:fill="auto" w:val="clear"/>
+        </w:rPr>
+        <w:t xml:space="preserve">ế</w:t>
+      </w:r>
+      <w:r>
+        <w:rPr>
+          <w:rFonts w:ascii="Courier New" w:hAnsi="Courier New" w:cs="Courier New" w:eastAsia="Courier New"/>
+          <w:color w:val="auto"/>
+          <w:spacing w:val="0"/>
+          <w:position w:val="0"/>
+          <w:sz w:val="21"/>
+          <w:shd w:fill="auto" w:val="clear"/>
+        </w:rPr>
+        <w:t xml:space="preserve">p buoi-14databasefirst)</w:t>
+      </w:r>
+    </w:p>
+    <w:p>
+      <w:pPr>
+        <w:spacing w:before="0" w:after="0" w:line="240"/>
+        <w:ind w:right="0" w:left="0" w:firstLine="0"/>
+        <w:jc w:val="left"/>
+        <w:rPr>
+          <w:rFonts w:ascii="Courier New" w:hAnsi="Courier New" w:cs="Courier New" w:eastAsia="Courier New"/>
+          <w:color w:val="auto"/>
+          <w:spacing w:val="0"/>
+          <w:position w:val="0"/>
+          <w:sz w:val="21"/>
+          <w:shd w:fill="auto" w:val="clear"/>
+        </w:rPr>
+      </w:pPr>
+      <w:r>
+        <w:rPr>
+          <w:rFonts w:ascii="Courier New" w:hAnsi="Courier New" w:cs="Courier New" w:eastAsia="Courier New"/>
+          <w:color w:val="auto"/>
+          <w:spacing w:val="0"/>
+          <w:position w:val="0"/>
+          <w:sz w:val="21"/>
+          <w:shd w:fill="auto" w:val="clear"/>
+        </w:rPr>
+        <w:t xml:space="preserve">- AsNoTracking</w:t>
+      </w:r>
+    </w:p>
+    <w:p>
+      <w:pPr>
+        <w:spacing w:before="0" w:after="0" w:line="240"/>
+        <w:ind w:right="0" w:left="0" w:firstLine="0"/>
+        <w:jc w:val="left"/>
+        <w:rPr>
+          <w:rFonts w:ascii="Courier New" w:hAnsi="Courier New" w:cs="Courier New" w:eastAsia="Courier New"/>
+          <w:color w:val="auto"/>
+          <w:spacing w:val="0"/>
+          <w:position w:val="0"/>
+          <w:sz w:val="21"/>
+          <w:shd w:fill="auto" w:val="clear"/>
+        </w:rPr>
+      </w:pPr>
+      <w:r>
+        <w:rPr>
+          <w:rFonts w:ascii="Courier New" w:hAnsi="Courier New" w:cs="Courier New" w:eastAsia="Courier New"/>
+          <w:color w:val="auto"/>
+          <w:spacing w:val="0"/>
+          <w:position w:val="0"/>
+          <w:sz w:val="21"/>
+          <w:shd w:fill="auto" w:val="clear"/>
+        </w:rPr>
+        <w:t xml:space="preserve">- Result.Any() =&gt; true or false thay cho result.count()&gt;0</w:t>
+      </w:r>
+    </w:p>
+    <w:p>
+      <w:pPr>
+        <w:spacing w:before="0" w:after="0" w:line="240"/>
+        <w:ind w:right="0" w:left="0" w:firstLine="0"/>
+        <w:jc w:val="left"/>
+        <w:rPr>
+          <w:rFonts w:ascii="Courier New" w:hAnsi="Courier New" w:cs="Courier New" w:eastAsia="Courier New"/>
+          <w:color w:val="auto"/>
+          <w:spacing w:val="0"/>
+          <w:position w:val="0"/>
+          <w:sz w:val="21"/>
+          <w:shd w:fill="auto" w:val="clear"/>
+        </w:rPr>
+      </w:pPr>
+      <w:r>
+        <w:rPr>
+          <w:rFonts w:ascii="Courier New" w:hAnsi="Courier New" w:cs="Courier New" w:eastAsia="Courier New"/>
+          <w:color w:val="auto"/>
+          <w:spacing w:val="0"/>
+          <w:position w:val="0"/>
+          <w:sz w:val="21"/>
+          <w:shd w:fill="auto" w:val="clear"/>
+        </w:rPr>
+        <w:t xml:space="preserve">- IQueryable: ch</w:t>
+      </w:r>
+      <w:r>
+        <w:rPr>
+          <w:rFonts w:ascii="Courier New" w:hAnsi="Courier New" w:cs="Courier New" w:eastAsia="Courier New"/>
+          <w:color w:val="auto"/>
+          <w:spacing w:val="0"/>
+          <w:position w:val="0"/>
+          <w:sz w:val="21"/>
+          <w:shd w:fill="auto" w:val="clear"/>
+        </w:rPr>
+        <w:t xml:space="preserve">ư</w:t>
+      </w:r>
+      <w:r>
+        <w:rPr>
+          <w:rFonts w:ascii="Courier New" w:hAnsi="Courier New" w:cs="Courier New" w:eastAsia="Courier New"/>
+          <w:color w:val="auto"/>
+          <w:spacing w:val="0"/>
+          <w:position w:val="0"/>
+          <w:sz w:val="21"/>
+          <w:shd w:fill="auto" w:val="clear"/>
+        </w:rPr>
+        <w:t xml:space="preserve">a th</w:t>
+      </w:r>
+      <w:r>
+        <w:rPr>
+          <w:rFonts w:ascii="Courier New" w:hAnsi="Courier New" w:cs="Courier New" w:eastAsia="Courier New"/>
+          <w:color w:val="auto"/>
+          <w:spacing w:val="0"/>
+          <w:position w:val="0"/>
+          <w:sz w:val="21"/>
+          <w:shd w:fill="auto" w:val="clear"/>
+        </w:rPr>
+        <w:t xml:space="preserve">ự</w:t>
+      </w:r>
+      <w:r>
+        <w:rPr>
+          <w:rFonts w:ascii="Courier New" w:hAnsi="Courier New" w:cs="Courier New" w:eastAsia="Courier New"/>
+          <w:color w:val="auto"/>
+          <w:spacing w:val="0"/>
+          <w:position w:val="0"/>
+          <w:sz w:val="21"/>
+          <w:shd w:fill="auto" w:val="clear"/>
+        </w:rPr>
+        <w:t xml:space="preserve">c thi câu l</w:t>
+      </w:r>
+      <w:r>
+        <w:rPr>
+          <w:rFonts w:ascii="Courier New" w:hAnsi="Courier New" w:cs="Courier New" w:eastAsia="Courier New"/>
+          <w:color w:val="auto"/>
+          <w:spacing w:val="0"/>
+          <w:position w:val="0"/>
+          <w:sz w:val="21"/>
+          <w:shd w:fill="auto" w:val="clear"/>
+        </w:rPr>
+        <w:t xml:space="preserve">ệ</w:t>
+      </w:r>
+      <w:r>
+        <w:rPr>
+          <w:rFonts w:ascii="Courier New" w:hAnsi="Courier New" w:cs="Courier New" w:eastAsia="Courier New"/>
+          <w:color w:val="auto"/>
+          <w:spacing w:val="0"/>
+          <w:position w:val="0"/>
+          <w:sz w:val="21"/>
+          <w:shd w:fill="auto" w:val="clear"/>
+        </w:rPr>
+        <w:t xml:space="preserve">nh</w:t>
+      </w:r>
+    </w:p>
+    <w:p>
+      <w:pPr>
+        <w:spacing w:before="0" w:after="0" w:line="240"/>
+        <w:ind w:right="0" w:left="0" w:firstLine="0"/>
+        <w:jc w:val="left"/>
+        <w:rPr>
+          <w:rFonts w:ascii="Courier New" w:hAnsi="Courier New" w:cs="Courier New" w:eastAsia="Courier New"/>
+          <w:color w:val="auto"/>
+          <w:spacing w:val="0"/>
+          <w:position w:val="0"/>
+          <w:sz w:val="21"/>
+          <w:shd w:fill="auto" w:val="clear"/>
+        </w:rPr>
+      </w:pPr>
+      <w:r>
+        <w:rPr>
+          <w:rFonts w:ascii="Courier New" w:hAnsi="Courier New" w:cs="Courier New" w:eastAsia="Courier New"/>
+          <w:color w:val="auto"/>
+          <w:spacing w:val="0"/>
+          <w:position w:val="0"/>
+          <w:sz w:val="21"/>
+          <w:shd w:fill="auto" w:val="clear"/>
+        </w:rPr>
+        <w:t xml:space="preserve">- IEnumable: tolist() th</w:t>
+      </w:r>
+      <w:r>
+        <w:rPr>
+          <w:rFonts w:ascii="Courier New" w:hAnsi="Courier New" w:cs="Courier New" w:eastAsia="Courier New"/>
+          <w:color w:val="auto"/>
+          <w:spacing w:val="0"/>
+          <w:position w:val="0"/>
+          <w:sz w:val="21"/>
+          <w:shd w:fill="auto" w:val="clear"/>
+        </w:rPr>
+        <w:t xml:space="preserve">ự</w:t>
+      </w:r>
+      <w:r>
+        <w:rPr>
+          <w:rFonts w:ascii="Courier New" w:hAnsi="Courier New" w:cs="Courier New" w:eastAsia="Courier New"/>
+          <w:color w:val="auto"/>
+          <w:spacing w:val="0"/>
+          <w:position w:val="0"/>
+          <w:sz w:val="21"/>
+          <w:shd w:fill="auto" w:val="clear"/>
+        </w:rPr>
+        <w:t xml:space="preserve">c thi câu l</w:t>
+      </w:r>
+      <w:r>
+        <w:rPr>
+          <w:rFonts w:ascii="Courier New" w:hAnsi="Courier New" w:cs="Courier New" w:eastAsia="Courier New"/>
+          <w:color w:val="auto"/>
+          <w:spacing w:val="0"/>
+          <w:position w:val="0"/>
+          <w:sz w:val="21"/>
+          <w:shd w:fill="auto" w:val="clear"/>
+        </w:rPr>
+        <w:t xml:space="preserve">ệ</w:t>
+      </w:r>
+      <w:r>
+        <w:rPr>
+          <w:rFonts w:ascii="Courier New" w:hAnsi="Courier New" w:cs="Courier New" w:eastAsia="Courier New"/>
+          <w:color w:val="auto"/>
+          <w:spacing w:val="0"/>
+          <w:position w:val="0"/>
+          <w:sz w:val="21"/>
+          <w:shd w:fill="auto" w:val="clear"/>
+        </w:rPr>
+        <w:t xml:space="preserve">nh ra d</w:t>
+      </w:r>
+      <w:r>
+        <w:rPr>
+          <w:rFonts w:ascii="Courier New" w:hAnsi="Courier New" w:cs="Courier New" w:eastAsia="Courier New"/>
+          <w:color w:val="auto"/>
+          <w:spacing w:val="0"/>
+          <w:position w:val="0"/>
+          <w:sz w:val="21"/>
+          <w:shd w:fill="auto" w:val="clear"/>
+        </w:rPr>
+        <w:t xml:space="preserve">ữ</w:t>
+      </w:r>
+      <w:r>
+        <w:rPr>
+          <w:rFonts w:ascii="Courier New" w:hAnsi="Courier New" w:cs="Courier New" w:eastAsia="Courier New"/>
+          <w:color w:val="auto"/>
+          <w:spacing w:val="0"/>
+          <w:position w:val="0"/>
+          <w:sz w:val="21"/>
+          <w:shd w:fill="auto" w:val="clear"/>
+        </w:rPr>
+        <w:t xml:space="preserve"> li</w:t>
+      </w:r>
+      <w:r>
+        <w:rPr>
+          <w:rFonts w:ascii="Courier New" w:hAnsi="Courier New" w:cs="Courier New" w:eastAsia="Courier New"/>
+          <w:color w:val="auto"/>
+          <w:spacing w:val="0"/>
+          <w:position w:val="0"/>
+          <w:sz w:val="21"/>
+          <w:shd w:fill="auto" w:val="clear"/>
+        </w:rPr>
+        <w:t xml:space="preserve">ệ</w:t>
+      </w:r>
+      <w:r>
+        <w:rPr>
+          <w:rFonts w:ascii="Courier New" w:hAnsi="Courier New" w:cs="Courier New" w:eastAsia="Courier New"/>
+          <w:color w:val="auto"/>
+          <w:spacing w:val="0"/>
+          <w:position w:val="0"/>
+          <w:sz w:val="21"/>
+          <w:shd w:fill="auto" w:val="clear"/>
+        </w:rPr>
+        <w:t xml:space="preserve">u</w:t>
+      </w:r>
+    </w:p>
+    <w:p>
+      <w:pPr>
+        <w:spacing w:before="0" w:after="0" w:line="240"/>
+        <w:ind w:right="0" w:left="0" w:firstLine="0"/>
+        <w:jc w:val="left"/>
+        <w:rPr>
+          <w:rFonts w:ascii="Courier New" w:hAnsi="Courier New" w:cs="Courier New" w:eastAsia="Courier New"/>
+          <w:color w:val="auto"/>
+          <w:spacing w:val="0"/>
+          <w:position w:val="0"/>
+          <w:sz w:val="21"/>
+          <w:shd w:fill="auto" w:val="clear"/>
+        </w:rPr>
+      </w:pPr>
+    </w:p>
+    <w:p>
+      <w:pPr>
+        <w:spacing w:before="0" w:after="0" w:line="240"/>
+        <w:ind w:right="0" w:left="0" w:firstLine="0"/>
+        <w:jc w:val="left"/>
+        <w:rPr>
+          <w:rFonts w:ascii="Courier New" w:hAnsi="Courier New" w:cs="Courier New" w:eastAsia="Courier New"/>
+          <w:color w:val="auto"/>
+          <w:spacing w:val="0"/>
+          <w:position w:val="0"/>
+          <w:sz w:val="21"/>
+          <w:shd w:fill="auto" w:val="clear"/>
+        </w:rPr>
+      </w:pPr>
+      <w:r>
+        <w:rPr>
+          <w:rFonts w:ascii="Courier New" w:hAnsi="Courier New" w:cs="Courier New" w:eastAsia="Courier New"/>
+          <w:color w:val="auto"/>
+          <w:spacing w:val="0"/>
+          <w:position w:val="0"/>
+          <w:sz w:val="21"/>
+          <w:shd w:fill="auto" w:val="clear"/>
+        </w:rPr>
+        <w:t xml:space="preserve">Lab 15</w:t>
+      </w:r>
+    </w:p>
+    <w:p>
+      <w:pPr>
+        <w:spacing w:before="0" w:after="0" w:line="240"/>
+        <w:ind w:right="0" w:left="0" w:firstLine="0"/>
+        <w:jc w:val="left"/>
+        <w:rPr>
+          <w:rFonts w:ascii="Courier New" w:hAnsi="Courier New" w:cs="Courier New" w:eastAsia="Courier New"/>
+          <w:color w:val="auto"/>
+          <w:spacing w:val="0"/>
+          <w:position w:val="0"/>
+          <w:sz w:val="21"/>
+          <w:shd w:fill="auto" w:val="clear"/>
+        </w:rPr>
+      </w:pPr>
+      <w:r>
+        <w:rPr>
+          <w:rFonts w:ascii="Courier New" w:hAnsi="Courier New" w:cs="Courier New" w:eastAsia="Courier New"/>
+          <w:color w:val="auto"/>
+          <w:spacing w:val="0"/>
+          <w:position w:val="0"/>
+          <w:sz w:val="21"/>
+          <w:shd w:fill="auto" w:val="clear"/>
+        </w:rPr>
+        <w:t xml:space="preserve">- làm helper check hình có ko</w:t>
+      </w:r>
+    </w:p>
+    <w:p>
+      <w:pPr>
+        <w:spacing w:before="0" w:after="0" w:line="240"/>
+        <w:ind w:right="0" w:left="0" w:firstLine="0"/>
+        <w:jc w:val="left"/>
+        <w:rPr>
+          <w:rFonts w:ascii="Courier New" w:hAnsi="Courier New" w:cs="Courier New" w:eastAsia="Courier New"/>
+          <w:color w:val="auto"/>
+          <w:spacing w:val="0"/>
+          <w:position w:val="0"/>
+          <w:sz w:val="21"/>
+          <w:shd w:fill="auto" w:val="clear"/>
+        </w:rPr>
+      </w:pPr>
+      <w:r>
+        <w:rPr>
+          <w:rFonts w:ascii="Courier New" w:hAnsi="Courier New" w:cs="Courier New" w:eastAsia="Courier New"/>
+          <w:color w:val="auto"/>
+          <w:spacing w:val="0"/>
+          <w:position w:val="0"/>
+          <w:sz w:val="21"/>
+          <w:shd w:fill="auto" w:val="clear"/>
+        </w:rPr>
+        <w:t xml:space="preserve">lab 16</w:t>
+      </w:r>
+    </w:p>
+    <w:p>
+      <w:pPr>
+        <w:spacing w:before="0" w:after="0" w:line="240"/>
+        <w:ind w:right="0" w:left="0" w:firstLine="0"/>
+        <w:jc w:val="left"/>
+        <w:rPr>
+          <w:rFonts w:ascii="Courier New" w:hAnsi="Courier New" w:cs="Courier New" w:eastAsia="Courier New"/>
+          <w:color w:val="auto"/>
+          <w:spacing w:val="0"/>
+          <w:position w:val="0"/>
+          <w:sz w:val="21"/>
+          <w:shd w:fill="auto" w:val="clear"/>
+        </w:rPr>
+      </w:pPr>
+      <w:r>
+        <w:rPr>
+          <w:rFonts w:ascii="Courier New" w:hAnsi="Courier New" w:cs="Courier New" w:eastAsia="Courier New"/>
+          <w:color w:val="auto"/>
+          <w:spacing w:val="0"/>
+          <w:position w:val="0"/>
+          <w:sz w:val="21"/>
+          <w:shd w:fill="auto" w:val="clear"/>
+        </w:rPr>
+        <w:t xml:space="preserve">- phân trang </w:t>
+      </w:r>
+    </w:p>
+    <w:p>
+      <w:pPr>
+        <w:spacing w:before="0" w:after="0" w:line="240"/>
+        <w:ind w:right="0" w:left="0" w:firstLine="0"/>
+        <w:jc w:val="left"/>
+        <w:rPr>
+          <w:rFonts w:ascii="Courier New" w:hAnsi="Courier New" w:cs="Courier New" w:eastAsia="Courier New"/>
+          <w:color w:val="auto"/>
+          <w:spacing w:val="0"/>
+          <w:position w:val="0"/>
+          <w:sz w:val="21"/>
+          <w:shd w:fill="auto" w:val="clear"/>
+        </w:rPr>
+      </w:pPr>
+      <w:r>
+        <w:rPr>
+          <w:rFonts w:ascii="Courier New" w:hAnsi="Courier New" w:cs="Courier New" w:eastAsia="Courier New"/>
+          <w:color w:val="auto"/>
+          <w:spacing w:val="0"/>
+          <w:position w:val="0"/>
+          <w:sz w:val="21"/>
+          <w:shd w:fill="auto" w:val="clear"/>
+        </w:rPr>
+        <w:t xml:space="preserve">- url: /hanghoas?PageCount=3&amp;page=2</w:t>
+      </w:r>
+    </w:p>
+    <w:p>
+      <w:pPr>
+        <w:spacing w:before="0" w:after="0" w:line="240"/>
+        <w:ind w:right="0" w:left="0" w:firstLine="0"/>
+        <w:jc w:val="left"/>
+        <w:rPr>
+          <w:rFonts w:ascii="Courier New" w:hAnsi="Courier New" w:cs="Courier New" w:eastAsia="Courier New"/>
+          <w:color w:val="auto"/>
+          <w:spacing w:val="0"/>
+          <w:position w:val="0"/>
+          <w:sz w:val="21"/>
+          <w:shd w:fill="auto" w:val="clear"/>
+        </w:rPr>
+      </w:pPr>
+      <w:r>
+        <w:rPr>
+          <w:rFonts w:ascii="Courier New" w:hAnsi="Courier New" w:cs="Courier New" w:eastAsia="Courier New"/>
+          <w:color w:val="auto"/>
+          <w:spacing w:val="0"/>
+          <w:position w:val="0"/>
+          <w:sz w:val="21"/>
+          <w:shd w:fill="auto" w:val="clear"/>
+        </w:rPr>
+        <w:t xml:space="preserve">- url: /HangHoas?SapXep=DonGia</w:t>
+      </w:r>
     </w:p>
     <w:p>
       <w:pPr>

</xml_diff>

<commit_message>
Buoi 16 (làm tuối buổi 14-datafirst) lab-16 - Làm thống kê Doanh thu bán hàng - Ajax
</commit_message>
<xml_diff>
--- a/README.docx
+++ b/README.docx
@@ -1086,18 +1086,7 @@
           <w:sz w:val="21"/>
           <w:shd w:fill="auto" w:val="clear"/>
         </w:rPr>
-        <w:t xml:space="preserve">ế</w:t>
-      </w:r>
-      <w:r>
-        <w:rPr>
-          <w:rFonts w:ascii="Courier New" w:hAnsi="Courier New" w:cs="Courier New" w:eastAsia="Courier New"/>
-          <w:color w:val="auto"/>
-          <w:spacing w:val="0"/>
-          <w:position w:val="0"/>
-          <w:sz w:val="21"/>
-          <w:shd w:fill="auto" w:val="clear"/>
-        </w:rPr>
-        <w:t xml:space="preserve">p buoi-14databasefirst)</w:t>
+        <w:t xml:space="preserve">ếp buoi-14databasefirst)</w:t>
       </w:r>
     </w:p>
     <w:p>
@@ -1186,62 +1175,40 @@
           <w:sz w:val="21"/>
           <w:shd w:fill="auto" w:val="clear"/>
         </w:rPr>
-        <w:t xml:space="preserve">ư</w:t>
-      </w:r>
-      <w:r>
-        <w:rPr>
-          <w:rFonts w:ascii="Courier New" w:hAnsi="Courier New" w:cs="Courier New" w:eastAsia="Courier New"/>
-          <w:color w:val="auto"/>
-          <w:spacing w:val="0"/>
-          <w:position w:val="0"/>
-          <w:sz w:val="21"/>
-          <w:shd w:fill="auto" w:val="clear"/>
-        </w:rPr>
-        <w:t xml:space="preserve">a th</w:t>
-      </w:r>
-      <w:r>
-        <w:rPr>
-          <w:rFonts w:ascii="Courier New" w:hAnsi="Courier New" w:cs="Courier New" w:eastAsia="Courier New"/>
-          <w:color w:val="auto"/>
-          <w:spacing w:val="0"/>
-          <w:position w:val="0"/>
-          <w:sz w:val="21"/>
-          <w:shd w:fill="auto" w:val="clear"/>
-        </w:rPr>
-        <w:t xml:space="preserve">ự</w:t>
-      </w:r>
-      <w:r>
-        <w:rPr>
-          <w:rFonts w:ascii="Courier New" w:hAnsi="Courier New" w:cs="Courier New" w:eastAsia="Courier New"/>
-          <w:color w:val="auto"/>
-          <w:spacing w:val="0"/>
-          <w:position w:val="0"/>
-          <w:sz w:val="21"/>
-          <w:shd w:fill="auto" w:val="clear"/>
-        </w:rPr>
-        <w:t xml:space="preserve">c thi câu l</w:t>
-      </w:r>
-      <w:r>
-        <w:rPr>
-          <w:rFonts w:ascii="Courier New" w:hAnsi="Courier New" w:cs="Courier New" w:eastAsia="Courier New"/>
-          <w:color w:val="auto"/>
-          <w:spacing w:val="0"/>
-          <w:position w:val="0"/>
-          <w:sz w:val="21"/>
-          <w:shd w:fill="auto" w:val="clear"/>
-        </w:rPr>
-        <w:t xml:space="preserve">ệ</w:t>
-      </w:r>
-      <w:r>
-        <w:rPr>
-          <w:rFonts w:ascii="Courier New" w:hAnsi="Courier New" w:cs="Courier New" w:eastAsia="Courier New"/>
-          <w:color w:val="auto"/>
-          <w:spacing w:val="0"/>
-          <w:position w:val="0"/>
-          <w:sz w:val="21"/>
-          <w:shd w:fill="auto" w:val="clear"/>
-        </w:rPr>
-        <w:t xml:space="preserve">nh</w:t>
+        <w:t xml:space="preserve">ưa th</w:t>
+      </w:r>
+      <w:r>
+        <w:rPr>
+          <w:rFonts w:ascii="Courier New" w:hAnsi="Courier New" w:cs="Courier New" w:eastAsia="Courier New"/>
+          <w:color w:val="auto"/>
+          <w:spacing w:val="0"/>
+          <w:position w:val="0"/>
+          <w:sz w:val="21"/>
+          <w:shd w:fill="auto" w:val="clear"/>
+        </w:rPr>
+        <w:t xml:space="preserve">ực thi c</w:t>
+      </w:r>
+      <w:r>
+        <w:rPr>
+          <w:rFonts w:ascii="Courier New" w:hAnsi="Courier New" w:cs="Courier New" w:eastAsia="Courier New"/>
+          <w:color w:val="auto"/>
+          <w:spacing w:val="0"/>
+          <w:position w:val="0"/>
+          <w:sz w:val="21"/>
+          <w:shd w:fill="auto" w:val="clear"/>
+        </w:rPr>
+        <w:t xml:space="preserve">âu l</w:t>
+      </w:r>
+      <w:r>
+        <w:rPr>
+          <w:rFonts w:ascii="Courier New" w:hAnsi="Courier New" w:cs="Courier New" w:eastAsia="Courier New"/>
+          <w:color w:val="auto"/>
+          <w:spacing w:val="0"/>
+          <w:position w:val="0"/>
+          <w:sz w:val="21"/>
+          <w:shd w:fill="auto" w:val="clear"/>
+        </w:rPr>
+        <w:t xml:space="preserve">ệnh</w:t>
       </w:r>
     </w:p>
     <w:p>
@@ -1278,84 +1245,29 @@
           <w:sz w:val="21"/>
           <w:shd w:fill="auto" w:val="clear"/>
         </w:rPr>
-        <w:t xml:space="preserve">ự</w:t>
-      </w:r>
-      <w:r>
-        <w:rPr>
-          <w:rFonts w:ascii="Courier New" w:hAnsi="Courier New" w:cs="Courier New" w:eastAsia="Courier New"/>
-          <w:color w:val="auto"/>
-          <w:spacing w:val="0"/>
-          <w:position w:val="0"/>
-          <w:sz w:val="21"/>
-          <w:shd w:fill="auto" w:val="clear"/>
-        </w:rPr>
-        <w:t xml:space="preserve">c thi câu l</w:t>
-      </w:r>
-      <w:r>
-        <w:rPr>
-          <w:rFonts w:ascii="Courier New" w:hAnsi="Courier New" w:cs="Courier New" w:eastAsia="Courier New"/>
-          <w:color w:val="auto"/>
-          <w:spacing w:val="0"/>
-          <w:position w:val="0"/>
-          <w:sz w:val="21"/>
-          <w:shd w:fill="auto" w:val="clear"/>
-        </w:rPr>
-        <w:t xml:space="preserve">ệ</w:t>
-      </w:r>
-      <w:r>
-        <w:rPr>
-          <w:rFonts w:ascii="Courier New" w:hAnsi="Courier New" w:cs="Courier New" w:eastAsia="Courier New"/>
-          <w:color w:val="auto"/>
-          <w:spacing w:val="0"/>
-          <w:position w:val="0"/>
-          <w:sz w:val="21"/>
-          <w:shd w:fill="auto" w:val="clear"/>
-        </w:rPr>
-        <w:t xml:space="preserve">nh ra d</w:t>
-      </w:r>
-      <w:r>
-        <w:rPr>
-          <w:rFonts w:ascii="Courier New" w:hAnsi="Courier New" w:cs="Courier New" w:eastAsia="Courier New"/>
-          <w:color w:val="auto"/>
-          <w:spacing w:val="0"/>
-          <w:position w:val="0"/>
-          <w:sz w:val="21"/>
-          <w:shd w:fill="auto" w:val="clear"/>
-        </w:rPr>
-        <w:t xml:space="preserve">ữ</w:t>
-      </w:r>
-      <w:r>
-        <w:rPr>
-          <w:rFonts w:ascii="Courier New" w:hAnsi="Courier New" w:cs="Courier New" w:eastAsia="Courier New"/>
-          <w:color w:val="auto"/>
-          <w:spacing w:val="0"/>
-          <w:position w:val="0"/>
-          <w:sz w:val="21"/>
-          <w:shd w:fill="auto" w:val="clear"/>
-        </w:rPr>
-        <w:t xml:space="preserve"> li</w:t>
-      </w:r>
-      <w:r>
-        <w:rPr>
-          <w:rFonts w:ascii="Courier New" w:hAnsi="Courier New" w:cs="Courier New" w:eastAsia="Courier New"/>
-          <w:color w:val="auto"/>
-          <w:spacing w:val="0"/>
-          <w:position w:val="0"/>
-          <w:sz w:val="21"/>
-          <w:shd w:fill="auto" w:val="clear"/>
-        </w:rPr>
-        <w:t xml:space="preserve">ệ</w:t>
-      </w:r>
-      <w:r>
-        <w:rPr>
-          <w:rFonts w:ascii="Courier New" w:hAnsi="Courier New" w:cs="Courier New" w:eastAsia="Courier New"/>
-          <w:color w:val="auto"/>
-          <w:spacing w:val="0"/>
-          <w:position w:val="0"/>
-          <w:sz w:val="21"/>
-          <w:shd w:fill="auto" w:val="clear"/>
-        </w:rPr>
-        <w:t xml:space="preserve">u</w:t>
+        <w:t xml:space="preserve">ực thi c</w:t>
+      </w:r>
+      <w:r>
+        <w:rPr>
+          <w:rFonts w:ascii="Courier New" w:hAnsi="Courier New" w:cs="Courier New" w:eastAsia="Courier New"/>
+          <w:color w:val="auto"/>
+          <w:spacing w:val="0"/>
+          <w:position w:val="0"/>
+          <w:sz w:val="21"/>
+          <w:shd w:fill="auto" w:val="clear"/>
+        </w:rPr>
+        <w:t xml:space="preserve">âu l</w:t>
+      </w:r>
+      <w:r>
+        <w:rPr>
+          <w:rFonts w:ascii="Courier New" w:hAnsi="Courier New" w:cs="Courier New" w:eastAsia="Courier New"/>
+          <w:color w:val="auto"/>
+          <w:spacing w:val="0"/>
+          <w:position w:val="0"/>
+          <w:sz w:val="21"/>
+          <w:shd w:fill="auto" w:val="clear"/>
+        </w:rPr>
+        <w:t xml:space="preserve">ệnh ra dữ liệu</w:t>
       </w:r>
     </w:p>
     <w:p>
@@ -1528,6 +1440,195 @@
         </w:rPr>
         <w:t xml:space="preserve">- url: /HangHoas?SapXep=DonGia</w:t>
       </w:r>
+    </w:p>
+    <w:p>
+      <w:pPr>
+        <w:spacing w:before="0" w:after="0" w:line="240"/>
+        <w:ind w:right="0" w:left="0" w:firstLine="0"/>
+        <w:jc w:val="left"/>
+        <w:rPr>
+          <w:rFonts w:ascii="Courier New" w:hAnsi="Courier New" w:cs="Courier New" w:eastAsia="Courier New"/>
+          <w:color w:val="auto"/>
+          <w:spacing w:val="0"/>
+          <w:position w:val="0"/>
+          <w:sz w:val="21"/>
+          <w:shd w:fill="auto" w:val="clear"/>
+        </w:rPr>
+      </w:pPr>
+    </w:p>
+    <w:p>
+      <w:pPr>
+        <w:spacing w:before="0" w:after="0" w:line="240"/>
+        <w:ind w:right="0" w:left="0" w:firstLine="0"/>
+        <w:jc w:val="left"/>
+        <w:rPr>
+          <w:rFonts w:ascii="Courier New" w:hAnsi="Courier New" w:cs="Courier New" w:eastAsia="Courier New"/>
+          <w:color w:val="auto"/>
+          <w:spacing w:val="0"/>
+          <w:position w:val="0"/>
+          <w:sz w:val="21"/>
+          <w:shd w:fill="auto" w:val="clear"/>
+        </w:rPr>
+      </w:pPr>
+      <w:r>
+        <w:rPr>
+          <w:rFonts w:ascii="Courier New" w:hAnsi="Courier New" w:cs="Courier New" w:eastAsia="Courier New"/>
+          <w:color w:val="auto"/>
+          <w:spacing w:val="0"/>
+          <w:position w:val="0"/>
+          <w:sz w:val="21"/>
+          <w:shd w:fill="auto" w:val="clear"/>
+        </w:rPr>
+        <w:t xml:space="preserve">Buoi 16 (làm tu</w:t>
+      </w:r>
+      <w:r>
+        <w:rPr>
+          <w:rFonts w:ascii="Courier New" w:hAnsi="Courier New" w:cs="Courier New" w:eastAsia="Courier New"/>
+          <w:color w:val="auto"/>
+          <w:spacing w:val="0"/>
+          <w:position w:val="0"/>
+          <w:sz w:val="21"/>
+          <w:shd w:fill="auto" w:val="clear"/>
+        </w:rPr>
+        <w:t xml:space="preserve">ố</w:t>
+      </w:r>
+      <w:r>
+        <w:rPr>
+          <w:rFonts w:ascii="Courier New" w:hAnsi="Courier New" w:cs="Courier New" w:eastAsia="Courier New"/>
+          <w:color w:val="auto"/>
+          <w:spacing w:val="0"/>
+          <w:position w:val="0"/>
+          <w:sz w:val="21"/>
+          <w:shd w:fill="auto" w:val="clear"/>
+        </w:rPr>
+        <w:t xml:space="preserve">i bu</w:t>
+      </w:r>
+      <w:r>
+        <w:rPr>
+          <w:rFonts w:ascii="Courier New" w:hAnsi="Courier New" w:cs="Courier New" w:eastAsia="Courier New"/>
+          <w:color w:val="auto"/>
+          <w:spacing w:val="0"/>
+          <w:position w:val="0"/>
+          <w:sz w:val="21"/>
+          <w:shd w:fill="auto" w:val="clear"/>
+        </w:rPr>
+        <w:t xml:space="preserve">ổ</w:t>
+      </w:r>
+      <w:r>
+        <w:rPr>
+          <w:rFonts w:ascii="Courier New" w:hAnsi="Courier New" w:cs="Courier New" w:eastAsia="Courier New"/>
+          <w:color w:val="auto"/>
+          <w:spacing w:val="0"/>
+          <w:position w:val="0"/>
+          <w:sz w:val="21"/>
+          <w:shd w:fill="auto" w:val="clear"/>
+        </w:rPr>
+        <w:t xml:space="preserve">i 14-datafirst) lab-16</w:t>
+      </w:r>
+    </w:p>
+    <w:p>
+      <w:pPr>
+        <w:spacing w:before="0" w:after="0" w:line="240"/>
+        <w:ind w:right="0" w:left="0" w:firstLine="0"/>
+        <w:jc w:val="left"/>
+        <w:rPr>
+          <w:rFonts w:ascii="Courier New" w:hAnsi="Courier New" w:cs="Courier New" w:eastAsia="Courier New"/>
+          <w:color w:val="auto"/>
+          <w:spacing w:val="0"/>
+          <w:position w:val="0"/>
+          <w:sz w:val="21"/>
+          <w:shd w:fill="auto" w:val="clear"/>
+        </w:rPr>
+      </w:pPr>
+      <w:r>
+        <w:rPr>
+          <w:rFonts w:ascii="Courier New" w:hAnsi="Courier New" w:cs="Courier New" w:eastAsia="Courier New"/>
+          <w:color w:val="auto"/>
+          <w:spacing w:val="0"/>
+          <w:position w:val="0"/>
+          <w:sz w:val="21"/>
+          <w:shd w:fill="auto" w:val="clear"/>
+        </w:rPr>
+        <w:t xml:space="preserve">- Làm th</w:t>
+      </w:r>
+      <w:r>
+        <w:rPr>
+          <w:rFonts w:ascii="Courier New" w:hAnsi="Courier New" w:cs="Courier New" w:eastAsia="Courier New"/>
+          <w:color w:val="auto"/>
+          <w:spacing w:val="0"/>
+          <w:position w:val="0"/>
+          <w:sz w:val="21"/>
+          <w:shd w:fill="auto" w:val="clear"/>
+        </w:rPr>
+        <w:t xml:space="preserve">ố</w:t>
+      </w:r>
+      <w:r>
+        <w:rPr>
+          <w:rFonts w:ascii="Courier New" w:hAnsi="Courier New" w:cs="Courier New" w:eastAsia="Courier New"/>
+          <w:color w:val="auto"/>
+          <w:spacing w:val="0"/>
+          <w:position w:val="0"/>
+          <w:sz w:val="21"/>
+          <w:shd w:fill="auto" w:val="clear"/>
+        </w:rPr>
+        <w:t xml:space="preserve">ng kê Doanh thu bán hàng</w:t>
+      </w:r>
+    </w:p>
+    <w:p>
+      <w:pPr>
+        <w:spacing w:before="0" w:after="0" w:line="240"/>
+        <w:ind w:right="0" w:left="0" w:firstLine="0"/>
+        <w:jc w:val="left"/>
+        <w:rPr>
+          <w:rFonts w:ascii="Courier New" w:hAnsi="Courier New" w:cs="Courier New" w:eastAsia="Courier New"/>
+          <w:color w:val="auto"/>
+          <w:spacing w:val="0"/>
+          <w:position w:val="0"/>
+          <w:sz w:val="21"/>
+          <w:shd w:fill="auto" w:val="clear"/>
+        </w:rPr>
+      </w:pPr>
+      <w:r>
+        <w:rPr>
+          <w:rFonts w:ascii="Courier New" w:hAnsi="Courier New" w:cs="Courier New" w:eastAsia="Courier New"/>
+          <w:color w:val="auto"/>
+          <w:spacing w:val="0"/>
+          <w:position w:val="0"/>
+          <w:sz w:val="21"/>
+          <w:shd w:fill="auto" w:val="clear"/>
+        </w:rPr>
+        <w:t xml:space="preserve">- Ajax</w:t>
+      </w:r>
+    </w:p>
+    <w:p>
+      <w:pPr>
+        <w:spacing w:before="0" w:after="0" w:line="240"/>
+        <w:ind w:right="0" w:left="0" w:firstLine="0"/>
+        <w:jc w:val="left"/>
+        <w:rPr>
+          <w:rFonts w:ascii="Courier New" w:hAnsi="Courier New" w:cs="Courier New" w:eastAsia="Courier New"/>
+          <w:color w:val="auto"/>
+          <w:spacing w:val="0"/>
+          <w:position w:val="0"/>
+          <w:sz w:val="21"/>
+          <w:shd w:fill="auto" w:val="clear"/>
+        </w:rPr>
+      </w:pPr>
+    </w:p>
+    <w:p>
+      <w:pPr>
+        <w:spacing w:before="0" w:after="0" w:line="240"/>
+        <w:ind w:right="0" w:left="0" w:firstLine="0"/>
+        <w:jc w:val="left"/>
+        <w:rPr>
+          <w:rFonts w:ascii="Courier New" w:hAnsi="Courier New" w:cs="Courier New" w:eastAsia="Courier New"/>
+          <w:color w:val="auto"/>
+          <w:spacing w:val="0"/>
+          <w:position w:val="0"/>
+          <w:sz w:val="21"/>
+          <w:shd w:fill="auto" w:val="clear"/>
+        </w:rPr>
+      </w:pPr>
     </w:p>
     <w:p>
       <w:pPr>

</xml_diff>

<commit_message>
Buoi 17 (làm tuối buổi 14-datafirst) lab-20 - làm tiếp ajax - Base 64 I(trong Mytools) - LoadMore (Ajax\Index) - Session (lab-18)  +đăng ký  +lưu, ghi - hàm mở rộng (extention method)
</commit_message>
<xml_diff>
--- a/README.docx
+++ b/README.docx
@@ -1490,40 +1490,7 @@
           <w:sz w:val="21"/>
           <w:shd w:fill="auto" w:val="clear"/>
         </w:rPr>
-        <w:t xml:space="preserve">ố</w:t>
-      </w:r>
-      <w:r>
-        <w:rPr>
-          <w:rFonts w:ascii="Courier New" w:hAnsi="Courier New" w:cs="Courier New" w:eastAsia="Courier New"/>
-          <w:color w:val="auto"/>
-          <w:spacing w:val="0"/>
-          <w:position w:val="0"/>
-          <w:sz w:val="21"/>
-          <w:shd w:fill="auto" w:val="clear"/>
-        </w:rPr>
-        <w:t xml:space="preserve">i bu</w:t>
-      </w:r>
-      <w:r>
-        <w:rPr>
-          <w:rFonts w:ascii="Courier New" w:hAnsi="Courier New" w:cs="Courier New" w:eastAsia="Courier New"/>
-          <w:color w:val="auto"/>
-          <w:spacing w:val="0"/>
-          <w:position w:val="0"/>
-          <w:sz w:val="21"/>
-          <w:shd w:fill="auto" w:val="clear"/>
-        </w:rPr>
-        <w:t xml:space="preserve">ổ</w:t>
-      </w:r>
-      <w:r>
-        <w:rPr>
-          <w:rFonts w:ascii="Courier New" w:hAnsi="Courier New" w:cs="Courier New" w:eastAsia="Courier New"/>
-          <w:color w:val="auto"/>
-          <w:spacing w:val="0"/>
-          <w:position w:val="0"/>
-          <w:sz w:val="21"/>
-          <w:shd w:fill="auto" w:val="clear"/>
-        </w:rPr>
-        <w:t xml:space="preserve">i 14-datafirst) lab-16</w:t>
+        <w:t xml:space="preserve">ối buổi 14-datafirst) lab-16</w:t>
       </w:r>
     </w:p>
     <w:p>
@@ -1560,18 +1527,18 @@
           <w:sz w:val="21"/>
           <w:shd w:fill="auto" w:val="clear"/>
         </w:rPr>
-        <w:t xml:space="preserve">ố</w:t>
-      </w:r>
-      <w:r>
-        <w:rPr>
-          <w:rFonts w:ascii="Courier New" w:hAnsi="Courier New" w:cs="Courier New" w:eastAsia="Courier New"/>
-          <w:color w:val="auto"/>
-          <w:spacing w:val="0"/>
-          <w:position w:val="0"/>
-          <w:sz w:val="21"/>
-          <w:shd w:fill="auto" w:val="clear"/>
-        </w:rPr>
-        <w:t xml:space="preserve">ng kê Doanh thu bán hàng</w:t>
+        <w:t xml:space="preserve">ống k</w:t>
+      </w:r>
+      <w:r>
+        <w:rPr>
+          <w:rFonts w:ascii="Courier New" w:hAnsi="Courier New" w:cs="Courier New" w:eastAsia="Courier New"/>
+          <w:color w:val="auto"/>
+          <w:spacing w:val="0"/>
+          <w:position w:val="0"/>
+          <w:sz w:val="21"/>
+          <w:shd w:fill="auto" w:val="clear"/>
+        </w:rPr>
+        <w:t xml:space="preserve">ê Doanh thu bán hàng</w:t>
       </w:r>
     </w:p>
     <w:p>
@@ -1629,6 +1596,353 @@
           <w:shd w:fill="auto" w:val="clear"/>
         </w:rPr>
       </w:pPr>
+      <w:r>
+        <w:rPr>
+          <w:rFonts w:ascii="Courier New" w:hAnsi="Courier New" w:cs="Courier New" w:eastAsia="Courier New"/>
+          <w:color w:val="auto"/>
+          <w:spacing w:val="0"/>
+          <w:position w:val="0"/>
+          <w:sz w:val="21"/>
+          <w:shd w:fill="auto" w:val="clear"/>
+        </w:rPr>
+        <w:t xml:space="preserve">Buoi 17 (</w:t>
+      </w:r>
+      <w:r>
+        <w:rPr>
+          <w:rFonts w:ascii="Courier New" w:hAnsi="Courier New" w:cs="Courier New" w:eastAsia="Courier New"/>
+          <w:color w:val="auto"/>
+          <w:spacing w:val="0"/>
+          <w:position w:val="0"/>
+          <w:sz w:val="21"/>
+          <w:shd w:fill="auto" w:val="clear"/>
+        </w:rPr>
+        <w:t xml:space="preserve">làm tu</w:t>
+      </w:r>
+      <w:r>
+        <w:rPr>
+          <w:rFonts w:ascii="Courier New" w:hAnsi="Courier New" w:cs="Courier New" w:eastAsia="Courier New"/>
+          <w:color w:val="auto"/>
+          <w:spacing w:val="0"/>
+          <w:position w:val="0"/>
+          <w:sz w:val="21"/>
+          <w:shd w:fill="auto" w:val="clear"/>
+        </w:rPr>
+        <w:t xml:space="preserve">ối buổi 14-datafirst</w:t>
+      </w:r>
+      <w:r>
+        <w:rPr>
+          <w:rFonts w:ascii="Courier New" w:hAnsi="Courier New" w:cs="Courier New" w:eastAsia="Courier New"/>
+          <w:color w:val="auto"/>
+          <w:spacing w:val="0"/>
+          <w:position w:val="0"/>
+          <w:sz w:val="21"/>
+          <w:shd w:fill="auto" w:val="clear"/>
+        </w:rPr>
+        <w:t xml:space="preserve">) lab-20</w:t>
+      </w:r>
+    </w:p>
+    <w:p>
+      <w:pPr>
+        <w:spacing w:before="0" w:after="0" w:line="240"/>
+        <w:ind w:right="0" w:left="0" w:firstLine="0"/>
+        <w:jc w:val="left"/>
+        <w:rPr>
+          <w:rFonts w:ascii="Courier New" w:hAnsi="Courier New" w:cs="Courier New" w:eastAsia="Courier New"/>
+          <w:color w:val="auto"/>
+          <w:spacing w:val="0"/>
+          <w:position w:val="0"/>
+          <w:sz w:val="21"/>
+          <w:shd w:fill="auto" w:val="clear"/>
+        </w:rPr>
+      </w:pPr>
+      <w:r>
+        <w:rPr>
+          <w:rFonts w:ascii="Courier New" w:hAnsi="Courier New" w:cs="Courier New" w:eastAsia="Courier New"/>
+          <w:color w:val="auto"/>
+          <w:spacing w:val="0"/>
+          <w:position w:val="0"/>
+          <w:sz w:val="21"/>
+          <w:shd w:fill="auto" w:val="clear"/>
+        </w:rPr>
+        <w:t xml:space="preserve">- làm ti</w:t>
+      </w:r>
+      <w:r>
+        <w:rPr>
+          <w:rFonts w:ascii="Courier New" w:hAnsi="Courier New" w:cs="Courier New" w:eastAsia="Courier New"/>
+          <w:color w:val="auto"/>
+          <w:spacing w:val="0"/>
+          <w:position w:val="0"/>
+          <w:sz w:val="21"/>
+          <w:shd w:fill="auto" w:val="clear"/>
+        </w:rPr>
+        <w:t xml:space="preserve">ế</w:t>
+      </w:r>
+      <w:r>
+        <w:rPr>
+          <w:rFonts w:ascii="Courier New" w:hAnsi="Courier New" w:cs="Courier New" w:eastAsia="Courier New"/>
+          <w:color w:val="auto"/>
+          <w:spacing w:val="0"/>
+          <w:position w:val="0"/>
+          <w:sz w:val="21"/>
+          <w:shd w:fill="auto" w:val="clear"/>
+        </w:rPr>
+        <w:t xml:space="preserve">p ajax</w:t>
+      </w:r>
+    </w:p>
+    <w:p>
+      <w:pPr>
+        <w:spacing w:before="0" w:after="0" w:line="240"/>
+        <w:ind w:right="0" w:left="0" w:firstLine="0"/>
+        <w:jc w:val="left"/>
+        <w:rPr>
+          <w:rFonts w:ascii="Courier New" w:hAnsi="Courier New" w:cs="Courier New" w:eastAsia="Courier New"/>
+          <w:color w:val="auto"/>
+          <w:spacing w:val="0"/>
+          <w:position w:val="0"/>
+          <w:sz w:val="21"/>
+          <w:shd w:fill="auto" w:val="clear"/>
+        </w:rPr>
+      </w:pPr>
+      <w:r>
+        <w:rPr>
+          <w:rFonts w:ascii="Courier New" w:hAnsi="Courier New" w:cs="Courier New" w:eastAsia="Courier New"/>
+          <w:color w:val="auto"/>
+          <w:spacing w:val="0"/>
+          <w:position w:val="0"/>
+          <w:sz w:val="21"/>
+          <w:shd w:fill="auto" w:val="clear"/>
+        </w:rPr>
+        <w:t xml:space="preserve">- Base 64 I(trong Mytools)</w:t>
+      </w:r>
+    </w:p>
+    <w:p>
+      <w:pPr>
+        <w:spacing w:before="0" w:after="0" w:line="240"/>
+        <w:ind w:right="0" w:left="0" w:firstLine="0"/>
+        <w:jc w:val="left"/>
+        <w:rPr>
+          <w:rFonts w:ascii="Courier New" w:hAnsi="Courier New" w:cs="Courier New" w:eastAsia="Courier New"/>
+          <w:color w:val="auto"/>
+          <w:spacing w:val="0"/>
+          <w:position w:val="0"/>
+          <w:sz w:val="21"/>
+          <w:shd w:fill="auto" w:val="clear"/>
+        </w:rPr>
+      </w:pPr>
+      <w:r>
+        <w:rPr>
+          <w:rFonts w:ascii="Courier New" w:hAnsi="Courier New" w:cs="Courier New" w:eastAsia="Courier New"/>
+          <w:color w:val="auto"/>
+          <w:spacing w:val="0"/>
+          <w:position w:val="0"/>
+          <w:sz w:val="21"/>
+          <w:shd w:fill="auto" w:val="clear"/>
+        </w:rPr>
+        <w:t xml:space="preserve">- LoadMore (Ajax\Index)</w:t>
+      </w:r>
+    </w:p>
+    <w:p>
+      <w:pPr>
+        <w:spacing w:before="0" w:after="0" w:line="240"/>
+        <w:ind w:right="0" w:left="0" w:firstLine="0"/>
+        <w:jc w:val="left"/>
+        <w:rPr>
+          <w:rFonts w:ascii="Courier New" w:hAnsi="Courier New" w:cs="Courier New" w:eastAsia="Courier New"/>
+          <w:color w:val="auto"/>
+          <w:spacing w:val="0"/>
+          <w:position w:val="0"/>
+          <w:sz w:val="21"/>
+          <w:shd w:fill="auto" w:val="clear"/>
+        </w:rPr>
+      </w:pPr>
+      <w:r>
+        <w:rPr>
+          <w:rFonts w:ascii="Courier New" w:hAnsi="Courier New" w:cs="Courier New" w:eastAsia="Courier New"/>
+          <w:color w:val="auto"/>
+          <w:spacing w:val="0"/>
+          <w:position w:val="0"/>
+          <w:sz w:val="21"/>
+          <w:shd w:fill="auto" w:val="clear"/>
+        </w:rPr>
+        <w:t xml:space="preserve">- Session (lab-18)</w:t>
+      </w:r>
+    </w:p>
+    <w:p>
+      <w:pPr>
+        <w:spacing w:before="0" w:after="0" w:line="240"/>
+        <w:ind w:right="0" w:left="0" w:firstLine="0"/>
+        <w:jc w:val="left"/>
+        <w:rPr>
+          <w:rFonts w:ascii="Courier New" w:hAnsi="Courier New" w:cs="Courier New" w:eastAsia="Courier New"/>
+          <w:color w:val="auto"/>
+          <w:spacing w:val="0"/>
+          <w:position w:val="0"/>
+          <w:sz w:val="21"/>
+          <w:shd w:fill="auto" w:val="clear"/>
+        </w:rPr>
+      </w:pPr>
+      <w:r>
+        <w:rPr>
+          <w:rFonts w:ascii="Courier New" w:hAnsi="Courier New" w:cs="Courier New" w:eastAsia="Courier New"/>
+          <w:color w:val="auto"/>
+          <w:spacing w:val="0"/>
+          <w:position w:val="0"/>
+          <w:sz w:val="21"/>
+          <w:shd w:fill="auto" w:val="clear"/>
+        </w:rPr>
+        <w:t xml:space="preserve"> +</w:t>
+      </w:r>
+      <w:r>
+        <w:rPr>
+          <w:rFonts w:ascii="Courier New" w:hAnsi="Courier New" w:cs="Courier New" w:eastAsia="Courier New"/>
+          <w:color w:val="auto"/>
+          <w:spacing w:val="0"/>
+          <w:position w:val="0"/>
+          <w:sz w:val="21"/>
+          <w:shd w:fill="auto" w:val="clear"/>
+        </w:rPr>
+        <w:t xml:space="preserve">đă</w:t>
+      </w:r>
+      <w:r>
+        <w:rPr>
+          <w:rFonts w:ascii="Courier New" w:hAnsi="Courier New" w:cs="Courier New" w:eastAsia="Courier New"/>
+          <w:color w:val="auto"/>
+          <w:spacing w:val="0"/>
+          <w:position w:val="0"/>
+          <w:sz w:val="21"/>
+          <w:shd w:fill="auto" w:val="clear"/>
+        </w:rPr>
+        <w:t xml:space="preserve">ng ký</w:t>
+      </w:r>
+    </w:p>
+    <w:p>
+      <w:pPr>
+        <w:spacing w:before="0" w:after="0" w:line="240"/>
+        <w:ind w:right="0" w:left="0" w:firstLine="0"/>
+        <w:jc w:val="left"/>
+        <w:rPr>
+          <w:rFonts w:ascii="Courier New" w:hAnsi="Courier New" w:cs="Courier New" w:eastAsia="Courier New"/>
+          <w:color w:val="auto"/>
+          <w:spacing w:val="0"/>
+          <w:position w:val="0"/>
+          <w:sz w:val="21"/>
+          <w:shd w:fill="auto" w:val="clear"/>
+        </w:rPr>
+      </w:pPr>
+      <w:r>
+        <w:rPr>
+          <w:rFonts w:ascii="Courier New" w:hAnsi="Courier New" w:cs="Courier New" w:eastAsia="Courier New"/>
+          <w:color w:val="auto"/>
+          <w:spacing w:val="0"/>
+          <w:position w:val="0"/>
+          <w:sz w:val="21"/>
+          <w:shd w:fill="auto" w:val="clear"/>
+        </w:rPr>
+        <w:t xml:space="preserve"> +l</w:t>
+      </w:r>
+      <w:r>
+        <w:rPr>
+          <w:rFonts w:ascii="Courier New" w:hAnsi="Courier New" w:cs="Courier New" w:eastAsia="Courier New"/>
+          <w:color w:val="auto"/>
+          <w:spacing w:val="0"/>
+          <w:position w:val="0"/>
+          <w:sz w:val="21"/>
+          <w:shd w:fill="auto" w:val="clear"/>
+        </w:rPr>
+        <w:t xml:space="preserve">ư</w:t>
+      </w:r>
+      <w:r>
+        <w:rPr>
+          <w:rFonts w:ascii="Courier New" w:hAnsi="Courier New" w:cs="Courier New" w:eastAsia="Courier New"/>
+          <w:color w:val="auto"/>
+          <w:spacing w:val="0"/>
+          <w:position w:val="0"/>
+          <w:sz w:val="21"/>
+          <w:shd w:fill="auto" w:val="clear"/>
+        </w:rPr>
+        <w:t xml:space="preserve">u, ghi</w:t>
+      </w:r>
+      <w:r>
+        <w:rPr>
+          <w:rFonts w:ascii="Courier New" w:hAnsi="Courier New" w:cs="Courier New" w:eastAsia="Courier New"/>
+          <w:color w:val="auto"/>
+          <w:spacing w:val="0"/>
+          <w:position w:val="0"/>
+          <w:sz w:val="21"/>
+          <w:shd w:fill="auto" w:val="clear"/>
+        </w:rPr>
+        <w:tab/>
+      </w:r>
+    </w:p>
+    <w:p>
+      <w:pPr>
+        <w:spacing w:before="0" w:after="0" w:line="240"/>
+        <w:ind w:right="0" w:left="0" w:firstLine="0"/>
+        <w:jc w:val="left"/>
+        <w:rPr>
+          <w:rFonts w:ascii="Courier New" w:hAnsi="Courier New" w:cs="Courier New" w:eastAsia="Courier New"/>
+          <w:color w:val="auto"/>
+          <w:spacing w:val="0"/>
+          <w:position w:val="0"/>
+          <w:sz w:val="21"/>
+          <w:shd w:fill="auto" w:val="clear"/>
+        </w:rPr>
+      </w:pPr>
+      <w:r>
+        <w:rPr>
+          <w:rFonts w:ascii="Courier New" w:hAnsi="Courier New" w:cs="Courier New" w:eastAsia="Courier New"/>
+          <w:color w:val="auto"/>
+          <w:spacing w:val="0"/>
+          <w:position w:val="0"/>
+          <w:sz w:val="21"/>
+          <w:shd w:fill="auto" w:val="clear"/>
+        </w:rPr>
+        <w:t xml:space="preserve">- hàm m</w:t>
+      </w:r>
+      <w:r>
+        <w:rPr>
+          <w:rFonts w:ascii="Courier New" w:hAnsi="Courier New" w:cs="Courier New" w:eastAsia="Courier New"/>
+          <w:color w:val="auto"/>
+          <w:spacing w:val="0"/>
+          <w:position w:val="0"/>
+          <w:sz w:val="21"/>
+          <w:shd w:fill="auto" w:val="clear"/>
+        </w:rPr>
+        <w:t xml:space="preserve">ở</w:t>
+      </w:r>
+      <w:r>
+        <w:rPr>
+          <w:rFonts w:ascii="Courier New" w:hAnsi="Courier New" w:cs="Courier New" w:eastAsia="Courier New"/>
+          <w:color w:val="auto"/>
+          <w:spacing w:val="0"/>
+          <w:position w:val="0"/>
+          <w:sz w:val="21"/>
+          <w:shd w:fill="auto" w:val="clear"/>
+        </w:rPr>
+        <w:t xml:space="preserve"> r</w:t>
+      </w:r>
+      <w:r>
+        <w:rPr>
+          <w:rFonts w:ascii="Courier New" w:hAnsi="Courier New" w:cs="Courier New" w:eastAsia="Courier New"/>
+          <w:color w:val="auto"/>
+          <w:spacing w:val="0"/>
+          <w:position w:val="0"/>
+          <w:sz w:val="21"/>
+          <w:shd w:fill="auto" w:val="clear"/>
+        </w:rPr>
+        <w:t xml:space="preserve">ộ</w:t>
+      </w:r>
+      <w:r>
+        <w:rPr>
+          <w:rFonts w:ascii="Courier New" w:hAnsi="Courier New" w:cs="Courier New" w:eastAsia="Courier New"/>
+          <w:color w:val="auto"/>
+          <w:spacing w:val="0"/>
+          <w:position w:val="0"/>
+          <w:sz w:val="21"/>
+          <w:shd w:fill="auto" w:val="clear"/>
+        </w:rPr>
+        <w:t xml:space="preserve">ng (extention method)</w:t>
+      </w:r>
     </w:p>
     <w:p>
       <w:pPr>

</xml_diff>